<commit_message>
Update CA Cover Sheet for submissions (1).docx
</commit_message>
<xml_diff>
--- a/CA Cover Sheet for submissions (1).docx
+++ b/CA Cover Sheet for submissions (1).docx
@@ -1,6 +1,6 @@
 
 <file path=word/document.xml><?xml version="1.0" encoding="utf-8"?>
-<w:document xmlns:wpc="http://schemas.microsoft.com/office/word/2010/wordprocessingCanvas" xmlns:cx="http://schemas.microsoft.com/office/drawing/2014/chartex" xmlns:cx1="http://schemas.microsoft.com/office/drawing/2015/9/8/chartex" xmlns:cx2="http://schemas.microsoft.com/office/drawing/2015/10/21/chartex" xmlns:cx3="http://schemas.microsoft.com/office/drawing/2016/5/9/chartex" xmlns:cx4="http://schemas.microsoft.com/office/drawing/2016/5/10/chartex" xmlns:cx5="http://schemas.microsoft.com/office/drawing/2016/5/11/chartex" xmlns:cx6="http://schemas.microsoft.com/office/drawing/2016/5/12/chartex" xmlns:cx7="http://schemas.microsoft.com/office/drawing/2016/5/13/chartex" xmlns:cx8="http://schemas.microsoft.com/office/drawing/2016/5/14/chartex" xmlns:mc="http://schemas.openxmlformats.org/markup-compatibility/2006" xmlns:aink="http://schemas.microsoft.com/office/drawing/2016/ink" xmlns:am3d="http://schemas.microsoft.com/office/drawing/2017/model3d" xmlns:o="urn:schemas-microsoft-com:office:office" xmlns:r="http://schemas.openxmlformats.org/officeDocument/2006/relationships" xmlns:m="http://schemas.openxmlformats.org/officeDocument/2006/math" xmlns:v="urn:schemas-microsoft-com:vml" xmlns:wp14="http://schemas.microsoft.com/office/word/2010/wordprocessingDrawing" xmlns:wp="http://schemas.openxmlformats.org/drawingml/2006/wordprocessingDrawing" xmlns:w10="urn:schemas-microsoft-com:office:word" xmlns:w="http://schemas.openxmlformats.org/wordprocessingml/2006/main" xmlns:w14="http://schemas.microsoft.com/office/word/2010/wordml" xmlns:w15="http://schemas.microsoft.com/office/word/2012/wordml" xmlns:w16cex="http://schemas.microsoft.com/office/word/2018/wordml/cex" xmlns:w16cid="http://schemas.microsoft.com/office/word/2016/wordml/cid" xmlns:w16="http://schemas.microsoft.com/office/word/2018/wordml" xmlns:w16sdtdh="http://schemas.microsoft.com/office/word/2020/wordml/sdtdatahash" xmlns:w16se="http://schemas.microsoft.com/office/word/2015/wordml/symex" xmlns:wpg="http://schemas.microsoft.com/office/word/2010/wordprocessingGroup" xmlns:wpi="http://schemas.microsoft.com/office/word/2010/wordprocessingInk" xmlns:wne="http://schemas.microsoft.com/office/word/2006/wordml" xmlns:wps="http://schemas.microsoft.com/office/word/2010/wordprocessingShape" mc:Ignorable="w14 w15 w16se w16cid w16 w16cex w16sdtdh wp14">
+<w:document xmlns:wpc="http://schemas.microsoft.com/office/word/2010/wordprocessingCanvas" xmlns:cx="http://schemas.microsoft.com/office/drawing/2014/chartex" xmlns:cx1="http://schemas.microsoft.com/office/drawing/2015/9/8/chartex" xmlns:cx2="http://schemas.microsoft.com/office/drawing/2015/10/21/chartex" xmlns:cx3="http://schemas.microsoft.com/office/drawing/2016/5/9/chartex" xmlns:cx4="http://schemas.microsoft.com/office/drawing/2016/5/10/chartex" xmlns:cx5="http://schemas.microsoft.com/office/drawing/2016/5/11/chartex" xmlns:cx6="http://schemas.microsoft.com/office/drawing/2016/5/12/chartex" xmlns:cx7="http://schemas.microsoft.com/office/drawing/2016/5/13/chartex" xmlns:cx8="http://schemas.microsoft.com/office/drawing/2016/5/14/chartex" xmlns:mc="http://schemas.openxmlformats.org/markup-compatibility/2006" xmlns:aink="http://schemas.microsoft.com/office/drawing/2016/ink" xmlns:am3d="http://schemas.microsoft.com/office/drawing/2017/model3d" xmlns:o="urn:schemas-microsoft-com:office:office" xmlns:oel="http://schemas.microsoft.com/office/2019/extlst" xmlns:r="http://schemas.openxmlformats.org/officeDocument/2006/relationships" xmlns:m="http://schemas.openxmlformats.org/officeDocument/2006/math" xmlns:v="urn:schemas-microsoft-com:vml" xmlns:wp14="http://schemas.microsoft.com/office/word/2010/wordprocessingDrawing" xmlns:wp="http://schemas.openxmlformats.org/drawingml/2006/wordprocessingDrawing" xmlns:w10="urn:schemas-microsoft-com:office:word" xmlns:w="http://schemas.openxmlformats.org/wordprocessingml/2006/main" xmlns:w14="http://schemas.microsoft.com/office/word/2010/wordml" xmlns:w15="http://schemas.microsoft.com/office/word/2012/wordml" xmlns:w16cex="http://schemas.microsoft.com/office/word/2018/wordml/cex" xmlns:w16cid="http://schemas.microsoft.com/office/word/2016/wordml/cid" xmlns:w16="http://schemas.microsoft.com/office/word/2018/wordml" xmlns:w16du="http://schemas.microsoft.com/office/word/2023/wordml/word16du" xmlns:w16sdtdh="http://schemas.microsoft.com/office/word/2020/wordml/sdtdatahash" xmlns:w16se="http://schemas.microsoft.com/office/word/2015/wordml/symex" xmlns:wpg="http://schemas.microsoft.com/office/word/2010/wordprocessingGroup" xmlns:wpi="http://schemas.microsoft.com/office/word/2010/wordprocessingInk" xmlns:wne="http://schemas.microsoft.com/office/word/2006/wordml" xmlns:wps="http://schemas.microsoft.com/office/word/2010/wordprocessingShape" mc:Ignorable="w14 w15 w16se w16cid w16 w16cex w16sdtdh w16du wp14">
   <w:body>
     <w:p>
       <w:pPr>
@@ -143,6 +143,39 @@
           <w:tcPr>
             <w:tcW w:w="6753" w:type="dxa"/>
           </w:tcPr>
+          <w:p>
+            <w:pPr>
+              <w:rPr>
+                <w:lang w:eastAsia="en-IE"/>
+              </w:rPr>
+            </w:pPr>
+            <w:r>
+              <w:rPr>
+                <w:lang w:eastAsia="en-IE"/>
+              </w:rPr>
+              <w:t>Data Preparation (</w:t>
+            </w:r>
+            <w:proofErr w:type="spellStart"/>
+            <w:r>
+              <w:rPr>
+                <w:lang w:eastAsia="en-IE"/>
+              </w:rPr>
+              <w:t>HDip</w:t>
+            </w:r>
+            <w:proofErr w:type="spellEnd"/>
+            <w:r>
+              <w:rPr>
+                <w:lang w:eastAsia="en-IE"/>
+              </w:rPr>
+              <w:t xml:space="preserve"> in Data Analytics</w:t>
+            </w:r>
+            <w:r>
+              <w:rPr>
+                <w:lang w:eastAsia="en-IE"/>
+              </w:rPr>
+              <w:t xml:space="preserve">) </w:t>
+            </w:r>
+          </w:p>
           <w:p/>
         </w:tc>
       </w:tr>
@@ -215,7 +248,14 @@
           <w:tcPr>
             <w:tcW w:w="6753" w:type="dxa"/>
           </w:tcPr>
-          <w:p/>
+          <w:p>
+            <w:r>
+              <w:rPr>
+                <w:shd w:val="clear" w:color="auto" w:fill="FFFFFF"/>
+              </w:rPr>
+              <w:t>David McQuaid</w:t>
+            </w:r>
+          </w:p>
         </w:tc>
       </w:tr>
       <w:tr>
@@ -251,7 +291,11 @@
           <w:tcPr>
             <w:tcW w:w="6753" w:type="dxa"/>
           </w:tcPr>
-          <w:p/>
+          <w:p>
+            <w:r>
+              <w:t xml:space="preserve">Esther Luiza Reis Encarnação </w:t>
+            </w:r>
+          </w:p>
         </w:tc>
       </w:tr>
       <w:tr>
@@ -287,7 +331,11 @@
           <w:tcPr>
             <w:tcW w:w="6753" w:type="dxa"/>
           </w:tcPr>
-          <w:p/>
+          <w:p>
+            <w:r>
+              <w:t>2024170</w:t>
+            </w:r>
+          </w:p>
         </w:tc>
       </w:tr>
       <w:tr>
@@ -323,7 +371,11 @@
           <w:tcPr>
             <w:tcW w:w="6753" w:type="dxa"/>
           </w:tcPr>
-          <w:p/>
+          <w:p>
+            <w:r>
+              <w:t>05/04/2024</w:t>
+            </w:r>
+          </w:p>
         </w:tc>
       </w:tr>
       <w:tr>
@@ -525,7 +577,7 @@
 </file>
 
 <file path=word/styles.xml><?xml version="1.0" encoding="utf-8"?>
-<w:styles xmlns:mc="http://schemas.openxmlformats.org/markup-compatibility/2006" xmlns:r="http://schemas.openxmlformats.org/officeDocument/2006/relationships" xmlns:w="http://schemas.openxmlformats.org/wordprocessingml/2006/main" xmlns:w14="http://schemas.microsoft.com/office/word/2010/wordml" xmlns:w15="http://schemas.microsoft.com/office/word/2012/wordml" xmlns:w16cex="http://schemas.microsoft.com/office/word/2018/wordml/cex" xmlns:w16cid="http://schemas.microsoft.com/office/word/2016/wordml/cid" xmlns:w16="http://schemas.microsoft.com/office/word/2018/wordml" xmlns:w16sdtdh="http://schemas.microsoft.com/office/word/2020/wordml/sdtdatahash" xmlns:w16se="http://schemas.microsoft.com/office/word/2015/wordml/symex" mc:Ignorable="w14 w15 w16se w16cid w16 w16cex w16sdtdh">
+<w:styles xmlns:mc="http://schemas.openxmlformats.org/markup-compatibility/2006" xmlns:r="http://schemas.openxmlformats.org/officeDocument/2006/relationships" xmlns:w="http://schemas.openxmlformats.org/wordprocessingml/2006/main" xmlns:w14="http://schemas.microsoft.com/office/word/2010/wordml" xmlns:w15="http://schemas.microsoft.com/office/word/2012/wordml" xmlns:w16cex="http://schemas.microsoft.com/office/word/2018/wordml/cex" xmlns:w16cid="http://schemas.microsoft.com/office/word/2016/wordml/cid" xmlns:w16="http://schemas.microsoft.com/office/word/2018/wordml" xmlns:w16du="http://schemas.microsoft.com/office/word/2023/wordml/word16du" xmlns:w16sdtdh="http://schemas.microsoft.com/office/word/2020/wordml/sdtdatahash" xmlns:w16se="http://schemas.microsoft.com/office/word/2015/wordml/symex" mc:Ignorable="w14 w15 w16se w16cid w16 w16cex w16sdtdh w16du">
   <w:docDefaults>
     <w:rPrDefault>
       <w:rPr>
@@ -924,6 +976,27 @@
     <w:qFormat/>
     <w:rsid w:val="008B45EA"/>
   </w:style>
+  <w:style w:type="paragraph" w:styleId="Heading1">
+    <w:name w:val="heading 1"/>
+    <w:basedOn w:val="Normal"/>
+    <w:link w:val="Heading1Char"/>
+    <w:uiPriority w:val="9"/>
+    <w:qFormat/>
+    <w:rsid w:val="00115B89"/>
+    <w:pPr>
+      <w:spacing w:before="100" w:beforeAutospacing="1" w:after="100" w:afterAutospacing="1" w:line="240" w:lineRule="auto"/>
+      <w:outlineLvl w:val="0"/>
+    </w:pPr>
+    <w:rPr>
+      <w:rFonts w:ascii="Times New Roman" w:eastAsia="Times New Roman" w:hAnsi="Times New Roman" w:cs="Times New Roman"/>
+      <w:b/>
+      <w:bCs/>
+      <w:kern w:val="36"/>
+      <w:sz w:val="48"/>
+      <w:szCs w:val="48"/>
+      <w:lang w:eastAsia="en-IE"/>
+    </w:rPr>
+  </w:style>
   <w:style w:type="character" w:default="1" w:styleId="DefaultParagraphFont">
     <w:name w:val="Default Paragraph Font"/>
     <w:uiPriority w:val="1"/>
@@ -969,6 +1042,22 @@
         <w:insideV w:val="single" w:sz="4" w:space="0" w:color="auto"/>
       </w:tblBorders>
     </w:tblPr>
+  </w:style>
+  <w:style w:type="character" w:customStyle="1" w:styleId="Heading1Char">
+    <w:name w:val="Heading 1 Char"/>
+    <w:basedOn w:val="DefaultParagraphFont"/>
+    <w:link w:val="Heading1"/>
+    <w:uiPriority w:val="9"/>
+    <w:rsid w:val="00115B89"/>
+    <w:rPr>
+      <w:rFonts w:ascii="Times New Roman" w:eastAsia="Times New Roman" w:hAnsi="Times New Roman" w:cs="Times New Roman"/>
+      <w:b/>
+      <w:bCs/>
+      <w:kern w:val="36"/>
+      <w:sz w:val="48"/>
+      <w:szCs w:val="48"/>
+      <w:lang w:eastAsia="en-IE"/>
+    </w:rPr>
   </w:style>
 </w:styles>
 </file>

</xml_diff>